<commit_message>
update du rapport ajout de nouveaux programmes
</commit_message>
<xml_diff>
--- a/Compte-rendu-recherche.docx
+++ b/Compte-rendu-recherche.docx
@@ -29,7 +29,10 @@
         </w:numPr>
       </w:pPr>
       <w:r>
-        <w:t>Detecter Déterminer la profondeur de vision de la camera 3D de pepper : Pepper peut voir à une distance située entre 80cm et 3.5 m</w:t>
+        <w:t>Detecter, d</w:t>
+      </w:r>
+      <w:r>
+        <w:t>éterminer la profondeur de vision de la camera 3D de pepper : Pepper peut voir à une distance située entre 80cm et 3.5 m</w:t>
       </w:r>
       <w:r>
         <w:t>-&gt;ok</w:t>
@@ -230,6 +233,9 @@
       <w:r>
         <w:t>-&gt;installer numpy et cv2 et tester le code de colordetection</w:t>
       </w:r>
+      <w:r>
+        <w:t>-&gt;ok</w:t>
+      </w:r>
     </w:p>
     <w:p>
       <w:pPr>
@@ -265,6 +271,9 @@
       </w:pPr>
       <w:r>
         <w:t>Tester les émotions de pepper</w:t>
+      </w:r>
+      <w:r>
+        <w:t>-&gt;ok</w:t>
       </w:r>
     </w:p>
     <w:p>
@@ -279,6 +288,9 @@
         <w:lastRenderedPageBreak/>
         <w:t>Programmer pepper pour qu’il se tourne et suit une personne qu’il a perdu du regard</w:t>
       </w:r>
+      <w:r>
+        <w:t>-&gt;ok</w:t>
+      </w:r>
     </w:p>
     <w:p>
       <w:pPr>
@@ -324,8 +336,6 @@
       <w:r>
         <w:t>ok</w:t>
       </w:r>
-      <w:bookmarkStart w:id="0" w:name="_GoBack"/>
-      <w:bookmarkEnd w:id="0"/>
     </w:p>
     <w:p>
       <w:pPr>
@@ -387,11 +397,11 @@
     <w:p>
       <w:pPr>
         <w:pStyle w:val="Paragraphedeliste"/>
-        <w:ind w:left="1440"/>
-      </w:pPr>
-      <w:r>
-        <w:sym w:font="Wingdings" w:char="F0E0"/>
-      </w:r>
+        <w:numPr>
+          <w:ilvl w:val="0"/>
+          <w:numId w:val="1"/>
+        </w:numPr>
+      </w:pPr>
       <w:r>
         <w:t xml:space="preserve">utilise pour les conversations de groupe : </w:t>
       </w:r>
@@ -410,13 +420,116 @@
     <w:p>
       <w:pPr>
         <w:pStyle w:val="Paragraphedeliste"/>
+        <w:numPr>
+          <w:ilvl w:val="0"/>
+          <w:numId w:val="1"/>
+        </w:numPr>
+      </w:pPr>
+      <w:r>
+        <w:t>Le nombre max de personnes detecté par pepper</w:t>
+      </w:r>
+    </w:p>
+    <w:p>
+      <w:pPr>
+        <w:pStyle w:val="Paragraphedeliste"/>
+        <w:numPr>
+          <w:ilvl w:val="0"/>
+          <w:numId w:val="1"/>
+        </w:numPr>
+      </w:pPr>
+      <w:r>
+        <w:t>explorer application smiley avec pepper.</w:t>
+      </w:r>
+    </w:p>
+    <w:p>
+      <w:pPr>
+        <w:pStyle w:val="Paragraphedeliste"/>
         <w:ind w:left="1440"/>
-      </w:pPr>
-      <w:r>
+        <w:rPr>
+          <w:rStyle w:val="Lienhypertexte"/>
+          <w:rFonts w:ascii="Segoe UI" w:hAnsi="Segoe UI" w:cs="Segoe UI"/>
+          <w:sz w:val="20"/>
+          <w:szCs w:val="20"/>
+          <w:shd w:val="clear" w:color="auto" w:fill="FFFFFF"/>
+        </w:rPr>
+      </w:pPr>
+      <w:r>
+        <w:t xml:space="preserve">19.12.2016 : lien : </w:t>
+      </w:r>
+      <w:hyperlink r:id="rId11" w:tgtFrame="_blank" w:history="1">
+        <w:r>
+          <w:rPr>
+            <w:rStyle w:val="Lienhypertexte"/>
+            <w:rFonts w:ascii="Segoe UI" w:hAnsi="Segoe UI" w:cs="Segoe UI"/>
+            <w:sz w:val="20"/>
+            <w:szCs w:val="20"/>
+            <w:shd w:val="clear" w:color="auto" w:fill="FFFFFF"/>
+          </w:rPr>
+          <w:t>https://www.androidexperiments.com/experiment/giant-emoji</w:t>
+        </w:r>
+      </w:hyperlink>
+    </w:p>
+    <w:p>
+      <w:pPr>
+        <w:pStyle w:val="Paragraphedeliste"/>
+        <w:ind w:left="1440"/>
+        <w:rPr>
+          <w:rStyle w:val="Lienhypertexte"/>
+          <w:rFonts w:ascii="Segoe UI" w:hAnsi="Segoe UI" w:cs="Segoe UI"/>
+          <w:sz w:val="20"/>
+          <w:szCs w:val="20"/>
+          <w:shd w:val="clear" w:color="auto" w:fill="FFFFFF"/>
+        </w:rPr>
+      </w:pPr>
+    </w:p>
+    <w:p>
+      <w:pPr>
+        <w:pStyle w:val="Paragraphedeliste"/>
+        <w:numPr>
+          <w:ilvl w:val="0"/>
+          <w:numId w:val="1"/>
+        </w:numPr>
+        <w:rPr>
+          <w:rStyle w:val="Lienhypertexte"/>
+          <w:color w:val="auto"/>
+          <w:u w:val="none"/>
+        </w:rPr>
+      </w:pPr>
+      <w:r>
+        <w:rPr>
+          <w:rStyle w:val="Lienhypertexte"/>
+          <w:rFonts w:ascii="Segoe UI" w:hAnsi="Segoe UI" w:cs="Segoe UI"/>
+          <w:color w:val="auto"/>
+          <w:sz w:val="20"/>
+          <w:szCs w:val="20"/>
+          <w:u w:val="none"/>
+          <w:shd w:val="clear" w:color="auto" w:fill="FFFFFF"/>
+        </w:rPr>
+        <w:t>Pepper mémorise un visage puis le recherche parmi un groupoe de personnes et une fois trouvée, dit : « je t’ai trouvé »</w:t>
+      </w:r>
+      <w:r>
+        <w:rPr>
+          <w:rStyle w:val="Lienhypertexte"/>
+          <w:rFonts w:ascii="Segoe UI" w:hAnsi="Segoe UI" w:cs="Segoe UI"/>
+          <w:color w:val="auto"/>
+          <w:sz w:val="20"/>
+          <w:szCs w:val="20"/>
+          <w:u w:val="none"/>
+          <w:shd w:val="clear" w:color="auto" w:fill="FFFFFF"/>
+        </w:rPr>
         <w:sym w:font="Wingdings" w:char="F0E0"/>
       </w:r>
       <w:r>
-        <w:t>Le nombre max de personnes detecté par pepper</w:t>
+        <w:rPr>
+          <w:rStyle w:val="Lienhypertexte"/>
+          <w:rFonts w:ascii="Segoe UI" w:hAnsi="Segoe UI" w:cs="Segoe UI"/>
+          <w:color w:val="auto"/>
+          <w:sz w:val="20"/>
+          <w:szCs w:val="20"/>
+          <w:u w:val="none"/>
+          <w:shd w:val="clear" w:color="auto" w:fill="FFFFFF"/>
+        </w:rPr>
+        <w:t>Jeu de cache-cache</w:t>
       </w:r>
     </w:p>
     <w:p>
@@ -424,12 +537,8 @@
         <w:pStyle w:val="Paragraphedeliste"/>
         <w:ind w:left="1440"/>
       </w:pPr>
-      <w:r>
-        <w:sym w:font="Wingdings" w:char="F0E0"/>
-      </w:r>
-      <w:r>
-        <w:t>explorer application smiley avec pepper.</w:t>
-      </w:r>
+      <w:bookmarkStart w:id="0" w:name="_GoBack"/>
+      <w:bookmarkEnd w:id="0"/>
     </w:p>
     <w:sectPr>
       <w:pgSz w:w="11906" w:h="16838"/>
@@ -446,7 +555,7 @@
   <w:abstractNum w:abstractNumId="0" w15:restartNumberingAfterBreak="0">
     <w:nsid w:val="22D27A08"/>
     <w:multiLevelType w:val="hybridMultilevel"/>
-    <w:tmpl w:val="1DF227EC"/>
+    <w:tmpl w:val="E7CE8E40"/>
     <w:lvl w:ilvl="0" w:tplc="100C000B">
       <w:start w:val="1"/>
       <w:numFmt w:val="bullet"/>

</xml_diff>

<commit_message>
update du journal  amelioration du jeu smiley backup du robot
</commit_message>
<xml_diff>
--- a/Compte-rendu-recherche.docx
+++ b/Compte-rendu-recherche.docx
@@ -535,8 +535,86 @@
     <w:p>
       <w:pPr>
         <w:pStyle w:val="Paragraphedeliste"/>
-        <w:ind w:left="1440"/>
-      </w:pPr>
+        <w:numPr>
+          <w:ilvl w:val="0"/>
+          <w:numId w:val="1"/>
+        </w:numPr>
+        <w:rPr>
+          <w:rStyle w:val="Lienhypertexte"/>
+          <w:color w:val="auto"/>
+          <w:u w:val="none"/>
+        </w:rPr>
+      </w:pPr>
+      <w:r>
+        <w:rPr>
+          <w:rStyle w:val="Lienhypertexte"/>
+          <w:rFonts w:ascii="Segoe UI" w:hAnsi="Segoe UI" w:cs="Segoe UI"/>
+          <w:color w:val="auto"/>
+          <w:sz w:val="20"/>
+          <w:szCs w:val="20"/>
+          <w:u w:val="none"/>
+          <w:shd w:val="clear" w:color="auto" w:fill="FFFFFF"/>
+        </w:rPr>
+        <w:t>Programmer pepper pour qu’il affiche l’image de la personne en face de lui sur son écran.</w:t>
+      </w:r>
+      <w:r>
+        <w:rPr>
+          <w:rStyle w:val="Lienhypertexte"/>
+          <w:color w:val="auto"/>
+          <w:u w:val="none"/>
+        </w:rPr>
+        <w:t xml:space="preserve">Lien important : </w:t>
+      </w:r>
+      <w:r>
+        <w:rPr>
+          <w:rStyle w:val="Lienhypertexte"/>
+          <w:color w:val="auto"/>
+          <w:u w:val="none"/>
+        </w:rPr>
+        <w:t>https://community.ald.softbankrobotics.com/en/resources/tutorials/programming-nao-robot-python-1145</w:t>
+      </w:r>
+    </w:p>
+    <w:p>
+      <w:pPr>
+        <w:pStyle w:val="Paragraphedeliste"/>
+        <w:numPr>
+          <w:ilvl w:val="0"/>
+          <w:numId w:val="1"/>
+        </w:numPr>
+      </w:pPr>
+      <w:r>
+        <w:t>Reconnaissance  de visiteurs  en ayant une photo : tester la reconnaissance à partir d’une photo faite par une webcam. Réagit à la personne la plus proche. Regarder la limite de la personne.</w:t>
+      </w:r>
+    </w:p>
+    <w:p>
+      <w:pPr>
+        <w:pStyle w:val="Paragraphedeliste"/>
+        <w:numPr>
+          <w:ilvl w:val="0"/>
+          <w:numId w:val="1"/>
+        </w:numPr>
+      </w:pPr>
+      <w:r>
+        <w:t>Afficher l’image de la personne sur sa tablette</w:t>
+      </w:r>
+    </w:p>
+    <w:p>
+      <w:pPr>
+        <w:pStyle w:val="Paragraphedeliste"/>
+        <w:numPr>
+          <w:ilvl w:val="0"/>
+          <w:numId w:val="1"/>
+        </w:numPr>
+      </w:pPr>
+      <w:r>
+        <w:t>F</w:t>
+      </w:r>
+      <w:r>
+        <w:t>e</w:t>
+      </w:r>
+      <w:r>
+        <w:t>nêtre par defaut : HEIG</w:t>
+      </w:r>
       <w:bookmarkStart w:id="0" w:name="_GoBack"/>
       <w:bookmarkEnd w:id="0"/>
     </w:p>
@@ -555,7 +633,7 @@
   <w:abstractNum w:abstractNumId="0" w15:restartNumberingAfterBreak="0">
     <w:nsid w:val="22D27A08"/>
     <w:multiLevelType w:val="hybridMultilevel"/>
-    <w:tmpl w:val="E7CE8E40"/>
+    <w:tmpl w:val="8E48F8FE"/>
     <w:lvl w:ilvl="0" w:tplc="100C000B">
       <w:start w:val="1"/>
       <w:numFmt w:val="bullet"/>

</xml_diff>